<commit_message>
Include Production Environment IP
</commit_message>
<xml_diff>
--- a/Midterm API.docx
+++ b/Midterm API.docx
@@ -2381,8 +2381,6 @@
             </w:r>
           </w:hyperlink>
         </w:p>
-        <w:bookmarkStart w:id="5" w:name="_GoBack"/>
-        <w:bookmarkEnd w:id="5"/>
         <w:p>
           <w:pPr>
             <w:pStyle w:val="TOC2"/>
@@ -2396,123 +2394,78 @@
               <w:lang w:val="en-US"/>
             </w:rPr>
           </w:pPr>
-          <w:r>
-            <w:rPr>
-              <w:rStyle w:val="Hyperlink"/>
-              <w:noProof/>
-            </w:rPr>
-            <w:fldChar w:fldCharType="begin"/>
-          </w:r>
-          <w:r>
-            <w:rPr>
-              <w:rStyle w:val="Hyperlink"/>
-              <w:noProof/>
-            </w:rPr>
-            <w:instrText xml:space="preserve"> </w:instrText>
-          </w:r>
-          <w:r>
-            <w:rPr>
-              <w:noProof/>
-            </w:rPr>
-            <w:instrText>HYPERLINK \l "_Toc9188340"</w:instrText>
-          </w:r>
-          <w:r>
-            <w:rPr>
-              <w:rStyle w:val="Hyperlink"/>
-              <w:noProof/>
-            </w:rPr>
-            <w:instrText xml:space="preserve"> </w:instrText>
-          </w:r>
-          <w:r>
-            <w:rPr>
-              <w:rStyle w:val="Hyperlink"/>
-              <w:noProof/>
-            </w:rPr>
-          </w:r>
-          <w:r>
-            <w:rPr>
-              <w:rStyle w:val="Hyperlink"/>
-              <w:noProof/>
-            </w:rPr>
-            <w:fldChar w:fldCharType="separate"/>
-          </w:r>
-          <w:r>
-            <w:rPr>
-              <w:rStyle w:val="Hyperlink"/>
-              <w:noProof/>
-            </w:rPr>
-            <w:t>8.</w:t>
-          </w:r>
-          <w:r>
-            <w:rPr>
-              <w:rFonts w:asciiTheme="minorHAnsi" w:eastAsiaTheme="minorEastAsia" w:hAnsiTheme="minorHAnsi" w:cstheme="minorBidi"/>
-              <w:noProof/>
-              <w:lang w:val="en-US"/>
-            </w:rPr>
-            <w:tab/>
-          </w:r>
-          <w:r>
-            <w:rPr>
-              <w:rStyle w:val="Hyperlink"/>
-              <w:noProof/>
-            </w:rPr>
-            <w:t>Parts of Speech</w:t>
-          </w:r>
-          <w:r>
-            <w:rPr>
-              <w:noProof/>
-              <w:webHidden/>
-            </w:rPr>
-            <w:tab/>
-          </w:r>
-          <w:r>
-            <w:rPr>
-              <w:noProof/>
-              <w:webHidden/>
-            </w:rPr>
-            <w:fldChar w:fldCharType="begin"/>
-          </w:r>
-          <w:r>
-            <w:rPr>
-              <w:noProof/>
-              <w:webHidden/>
-            </w:rPr>
-            <w:instrText xml:space="preserve"> PAGEREF _Toc9188340 \h </w:instrText>
-          </w:r>
-          <w:r>
-            <w:rPr>
-              <w:noProof/>
-              <w:webHidden/>
-            </w:rPr>
-          </w:r>
-          <w:r>
-            <w:rPr>
-              <w:noProof/>
-              <w:webHidden/>
-            </w:rPr>
-            <w:fldChar w:fldCharType="separate"/>
-          </w:r>
-          <w:r>
-            <w:rPr>
-              <w:noProof/>
-              <w:webHidden/>
-            </w:rPr>
-            <w:t>12</w:t>
-          </w:r>
-          <w:r>
-            <w:rPr>
-              <w:noProof/>
-              <w:webHidden/>
-            </w:rPr>
-            <w:fldChar w:fldCharType="end"/>
-          </w:r>
-          <w:r>
-            <w:rPr>
-              <w:rStyle w:val="Hyperlink"/>
-              <w:noProof/>
-            </w:rPr>
-            <w:fldChar w:fldCharType="end"/>
-          </w:r>
+          <w:hyperlink w:anchor="_Toc9188340" w:history="1">
+            <w:r>
+              <w:rPr>
+                <w:rStyle w:val="Hyperlink"/>
+                <w:noProof/>
+              </w:rPr>
+              <w:t>8.</w:t>
+            </w:r>
+            <w:r>
+              <w:rPr>
+                <w:rFonts w:asciiTheme="minorHAnsi" w:eastAsiaTheme="minorEastAsia" w:hAnsiTheme="minorHAnsi" w:cstheme="minorBidi"/>
+                <w:noProof/>
+                <w:lang w:val="en-US"/>
+              </w:rPr>
+              <w:tab/>
+            </w:r>
+            <w:r>
+              <w:rPr>
+                <w:rStyle w:val="Hyperlink"/>
+                <w:noProof/>
+              </w:rPr>
+              <w:t>Parts of Speech</w:t>
+            </w:r>
+            <w:r>
+              <w:rPr>
+                <w:noProof/>
+                <w:webHidden/>
+              </w:rPr>
+              <w:tab/>
+            </w:r>
+            <w:r>
+              <w:rPr>
+                <w:noProof/>
+                <w:webHidden/>
+              </w:rPr>
+              <w:fldChar w:fldCharType="begin"/>
+            </w:r>
+            <w:r>
+              <w:rPr>
+                <w:noProof/>
+                <w:webHidden/>
+              </w:rPr>
+              <w:instrText xml:space="preserve"> PAGEREF _Toc9188340 \h </w:instrText>
+            </w:r>
+            <w:r>
+              <w:rPr>
+                <w:noProof/>
+                <w:webHidden/>
+              </w:rPr>
+            </w:r>
+            <w:r>
+              <w:rPr>
+                <w:noProof/>
+                <w:webHidden/>
+              </w:rPr>
+              <w:fldChar w:fldCharType="separate"/>
+            </w:r>
+            <w:r>
+              <w:rPr>
+                <w:noProof/>
+                <w:webHidden/>
+              </w:rPr>
+              <w:t>12</w:t>
+            </w:r>
+            <w:r>
+              <w:rPr>
+                <w:noProof/>
+                <w:webHidden/>
+              </w:rPr>
+              <w:fldChar w:fldCharType="end"/>
+            </w:r>
+          </w:hyperlink>
         </w:p>
         <w:p>
           <w:pPr>
@@ -3715,8 +3668,8 @@
           <w:szCs w:val="48"/>
         </w:rPr>
       </w:pPr>
-      <w:bookmarkStart w:id="6" w:name="_jupl1bnjgjda" w:colFirst="0" w:colLast="0"/>
-      <w:bookmarkEnd w:id="6"/>
+      <w:bookmarkStart w:id="5" w:name="_jupl1bnjgjda" w:colFirst="0" w:colLast="0"/>
+      <w:bookmarkEnd w:id="5"/>
     </w:p>
     <w:p>
       <w:pPr>
@@ -3882,8 +3835,8 @@
           <w:szCs w:val="36"/>
         </w:rPr>
       </w:pPr>
-      <w:bookmarkStart w:id="7" w:name="_jczofp3hlih3" w:colFirst="0" w:colLast="0"/>
-      <w:bookmarkEnd w:id="7"/>
+      <w:bookmarkStart w:id="6" w:name="_jczofp3hlih3" w:colFirst="0" w:colLast="0"/>
+      <w:bookmarkEnd w:id="6"/>
     </w:p>
     <w:p>
       <w:pPr>
@@ -3905,8 +3858,8 @@
           <w:szCs w:val="36"/>
         </w:rPr>
       </w:pPr>
-      <w:bookmarkStart w:id="8" w:name="_7ad4ze4y8cx" w:colFirst="0" w:colLast="0"/>
-      <w:bookmarkEnd w:id="8"/>
+      <w:bookmarkStart w:id="7" w:name="_7ad4ze4y8cx" w:colFirst="0" w:colLast="0"/>
+      <w:bookmarkEnd w:id="7"/>
       <w:r>
         <w:br w:type="page"/>
       </w:r>
@@ -3931,8 +3884,8 @@
           <w:color w:val="741B47"/>
         </w:rPr>
       </w:pPr>
-      <w:bookmarkStart w:id="9" w:name="_77kp9bjgsn01" w:colFirst="0" w:colLast="0"/>
-      <w:bookmarkEnd w:id="9"/>
+      <w:bookmarkStart w:id="8" w:name="_77kp9bjgsn01" w:colFirst="0" w:colLast="0"/>
+      <w:bookmarkEnd w:id="8"/>
       <w:r>
         <w:rPr>
           <w:rFonts w:ascii="Arial" w:eastAsia="Arial" w:hAnsi="Arial" w:cs="Arial"/>
@@ -3941,6 +3894,33 @@
         </w:rPr>
         <w:lastRenderedPageBreak/>
         <w:t>Methods</w:t>
+      </w:r>
+    </w:p>
+    <w:p>
+      <w:pPr>
+        <w:rPr>
+          <w:color w:val="741B47"/>
+          <w:sz w:val="48"/>
+          <w:szCs w:val="48"/>
+        </w:rPr>
+      </w:pPr>
+      <w:r>
+        <w:rPr>
+          <w:color w:val="741B47"/>
+          <w:sz w:val="48"/>
+          <w:szCs w:val="48"/>
+        </w:rPr>
+        <w:t>PROD</w:t>
+      </w:r>
+      <w:bookmarkStart w:id="9" w:name="_GoBack"/>
+      <w:bookmarkEnd w:id="9"/>
+      <w:r>
+        <w:rPr>
+          <w:color w:val="741B47"/>
+          <w:sz w:val="48"/>
+          <w:szCs w:val="48"/>
+        </w:rPr>
+        <w:t>UCTION ENVIRONMENT: http://3.19.76.216:8080</w:t>
       </w:r>
     </w:p>
     <w:p>
@@ -4963,6 +4943,7 @@
               <w:rPr>
                 <w:rFonts w:ascii="Consolas" w:hAnsi="Consolas"/>
               </w:rPr>
+              <w:lastRenderedPageBreak/>
               <w:t xml:space="preserve">            "</w:t>
             </w:r>
             <w:r>
@@ -6217,7 +6198,14 @@
               <w:rPr>
                 <w:rFonts w:ascii="Consolas" w:eastAsia="Consolas" w:hAnsi="Consolas" w:cs="Consolas"/>
               </w:rPr>
-              <w:t>":[["blue",1],["beautiful",1]]}</w:t>
+              <w:t>":[</w:t>
+            </w:r>
+            <w:r>
+              <w:rPr>
+                <w:rFonts w:ascii="Consolas" w:eastAsia="Consolas" w:hAnsi="Consolas" w:cs="Consolas"/>
+              </w:rPr>
+              <w:lastRenderedPageBreak/>
+              <w:t>["blue",1],["beautiful",1]]}</w:t>
             </w:r>
           </w:p>
         </w:tc>
@@ -6255,6 +6243,7 @@
                 <w:rFonts w:ascii="Consolas" w:eastAsia="Consolas" w:hAnsi="Consolas" w:cs="Consolas"/>
                 <w:color w:val="990000"/>
               </w:rPr>
+              <w:lastRenderedPageBreak/>
               <w:t>400</w:t>
             </w:r>
           </w:p>
@@ -6355,7 +6344,6 @@
                 <w:rFonts w:ascii="Consolas" w:eastAsia="Consolas" w:hAnsi="Consolas" w:cs="Consolas"/>
                 <w:color w:val="990000"/>
               </w:rPr>
-              <w:lastRenderedPageBreak/>
               <w:t>400</w:t>
             </w:r>
           </w:p>
@@ -7694,6 +7682,7 @@
               <w:rPr>
                 <w:rFonts w:ascii="Consolas" w:eastAsia="Consolas" w:hAnsi="Consolas" w:cs="Consolas"/>
               </w:rPr>
+              <w:lastRenderedPageBreak/>
               <w:t>GET</w:t>
             </w:r>
           </w:p>
@@ -7750,6 +7739,7 @@
               <w:rPr>
                 <w:rFonts w:ascii="Consolas" w:eastAsia="Consolas" w:hAnsi="Consolas" w:cs="Consolas"/>
               </w:rPr>
+              <w:lastRenderedPageBreak/>
               <w:t>type</w:t>
             </w:r>
           </w:p>
@@ -7773,6 +7763,7 @@
               <w:rPr>
                 <w:rFonts w:ascii="Consolas" w:eastAsia="Consolas" w:hAnsi="Consolas" w:cs="Consolas"/>
               </w:rPr>
+              <w:lastRenderedPageBreak/>
               <w:t>url</w:t>
             </w:r>
             <w:proofErr w:type="spellEnd"/>
@@ -7831,6 +7822,7 @@
                 <w:rFonts w:ascii="Consolas" w:eastAsia="Consolas" w:hAnsi="Consolas" w:cs="Consolas"/>
                 <w:color w:val="7F6000"/>
               </w:rPr>
+              <w:lastRenderedPageBreak/>
               <w:t>string</w:t>
             </w:r>
           </w:p>
@@ -7854,6 +7846,7 @@
                 <w:rFonts w:ascii="Consolas" w:eastAsia="Consolas" w:hAnsi="Consolas" w:cs="Consolas"/>
                 <w:color w:val="7F6000"/>
               </w:rPr>
+              <w:lastRenderedPageBreak/>
               <w:t>string</w:t>
             </w:r>
           </w:p>
@@ -7945,7 +7938,6 @@
         <w:rPr>
           <w:color w:val="666666"/>
         </w:rPr>
-        <w:lastRenderedPageBreak/>
         <w:t>Response</w:t>
       </w:r>
       <w:bookmarkEnd w:id="18"/>
@@ -9137,6 +9129,7 @@
                 <w:b/>
                 <w:shd w:val="clear" w:color="auto" w:fill="CFE2F3"/>
               </w:rPr>
+              <w:lastRenderedPageBreak/>
               <w:t>Method</w:t>
             </w:r>
           </w:p>
@@ -9458,7 +9451,6 @@
               <w:rPr>
                 <w:rFonts w:ascii="Consolas" w:eastAsia="Consolas" w:hAnsi="Consolas" w:cs="Consolas"/>
               </w:rPr>
-              <w:lastRenderedPageBreak/>
               <w:t>GET</w:t>
             </w:r>
           </w:p>
@@ -10824,6 +10816,7 @@
                 <w:rFonts w:ascii="Consolas" w:eastAsia="Consolas" w:hAnsi="Consolas" w:cs="Consolas"/>
                 <w:color w:val="990000"/>
               </w:rPr>
+              <w:lastRenderedPageBreak/>
               <w:t>400</w:t>
             </w:r>
           </w:p>
@@ -11021,7 +11014,6 @@
         </w:rPr>
       </w:pPr>
       <w:r>
-        <w:lastRenderedPageBreak/>
         <w:t xml:space="preserve">Polarize the text submitted (whole text, sentences or words – based on the request-) with a value between -1 (negative) to 1 (positive). Available only in English </w:t>
       </w:r>
     </w:p>
@@ -12274,6 +12266,7 @@
                 <w:rFonts w:ascii="Consolas" w:eastAsia="Consolas" w:hAnsi="Consolas" w:cs="Consolas"/>
                 <w:color w:val="990000"/>
               </w:rPr>
+              <w:lastRenderedPageBreak/>
               <w:t>400</w:t>
             </w:r>
           </w:p>
@@ -12642,7 +12635,6 @@
                 <w:rFonts w:ascii="Consolas" w:eastAsia="Consolas" w:hAnsi="Consolas" w:cs="Consolas"/>
                 <w:color w:val="990000"/>
               </w:rPr>
-              <w:lastRenderedPageBreak/>
               <w:t>400</w:t>
             </w:r>
           </w:p>
@@ -14088,7 +14080,6 @@
               <w:rPr>
                 <w:rFonts w:ascii="Consolas" w:hAnsi="Consolas"/>
               </w:rPr>
-              <w:lastRenderedPageBreak/>
               <w:t>]</w:t>
             </w:r>
           </w:p>
@@ -15311,6 +15302,7 @@
               <w:rPr>
                 <w:rFonts w:ascii="Consolas" w:eastAsia="Consolas" w:hAnsi="Consolas" w:cs="Consolas"/>
               </w:rPr>
+              <w:lastRenderedPageBreak/>
               <w:t>GET</w:t>
             </w:r>
           </w:p>
@@ -15585,7 +15577,6 @@
         <w:rPr>
           <w:color w:val="666666"/>
         </w:rPr>
-        <w:lastRenderedPageBreak/>
         <w:t>Response</w:t>
       </w:r>
       <w:bookmarkEnd w:id="31"/>
@@ -17066,7 +17057,6 @@
                 <w:b/>
                 <w:shd w:val="clear" w:color="auto" w:fill="CFE2F3"/>
               </w:rPr>
-              <w:lastRenderedPageBreak/>
               <w:t>Method</w:t>
             </w:r>
           </w:p>
@@ -17956,6 +17946,7 @@
         <w:rPr>
           <w:color w:val="666666"/>
         </w:rPr>
+        <w:lastRenderedPageBreak/>
         <w:t xml:space="preserve">Post </w:t>
       </w:r>
       <w:r>
@@ -18195,7 +18186,6 @@
               <w:rPr>
                 <w:rFonts w:ascii="Consolas" w:eastAsia="Consolas" w:hAnsi="Consolas" w:cs="Consolas"/>
               </w:rPr>
-              <w:lastRenderedPageBreak/>
               <w:t xml:space="preserve">    [</w:t>
             </w:r>
           </w:p>
@@ -18632,7 +18622,6 @@
                       <w:szCs w:val="21"/>
                       <w:lang w:val="en-US"/>
                     </w:rPr>
-                    <w:lastRenderedPageBreak/>
                     <w:t>400</w:t>
                   </w:r>
                 </w:p>
@@ -19220,6 +19209,7 @@
                 <w:b/>
                 <w:color w:val="741B47"/>
               </w:rPr>
+              <w:lastRenderedPageBreak/>
               <w:t>GET</w:t>
             </w:r>
           </w:p>
@@ -19363,7 +19353,6 @@
                 <w:b/>
                 <w:shd w:val="clear" w:color="auto" w:fill="CFE2F3"/>
               </w:rPr>
-              <w:lastRenderedPageBreak/>
               <w:t>Status</w:t>
             </w:r>
           </w:p>
@@ -20516,7 +20505,6 @@
       </w:pPr>
       <w:bookmarkStart w:id="42" w:name="_Toc9188350"/>
       <w:r>
-        <w:lastRenderedPageBreak/>
         <w:t>10.</w:t>
       </w:r>
       <w:r>
@@ -21546,6 +21534,7 @@
                 <w:b/>
                 <w:shd w:val="clear" w:color="auto" w:fill="CFE2F3"/>
               </w:rPr>
+              <w:lastRenderedPageBreak/>
               <w:t>Status</w:t>
             </w:r>
           </w:p>
@@ -21623,7 +21612,6 @@
                 <w:rFonts w:ascii="Consolas" w:eastAsia="Consolas" w:hAnsi="Consolas" w:cs="Consolas"/>
                 <w:color w:val="38761D"/>
               </w:rPr>
-              <w:lastRenderedPageBreak/>
               <w:t>200</w:t>
             </w:r>
           </w:p>
@@ -21732,20 +21720,14 @@
               <w:t xml:space="preserve">": "LEMMATIZED = There are a number of strange running concern of </w:t>
             </w:r>
             <w:proofErr w:type="spellStart"/>
+            <w:proofErr w:type="gramStart"/>
             <w:r>
               <w:t>non involvement</w:t>
             </w:r>
             <w:proofErr w:type="spellEnd"/>
-            <w:r>
-              <w:t xml:space="preserve"> of local government in the </w:t>
-            </w:r>
-            <w:proofErr w:type="gramStart"/>
-            <w:r>
-              <w:t>decision making</w:t>
-            </w:r>
             <w:proofErr w:type="gramEnd"/>
             <w:r>
-              <w:t xml:space="preserve"> process lately"</w:t>
+              <w:t xml:space="preserve"> of local government in the decision making process lately"</w:t>
             </w:r>
           </w:p>
           <w:p>
@@ -24257,7 +24239,7 @@
       </w:pPr>
     </w:pPrDefault>
   </w:docDefaults>
-  <w:latentStyles w:defLockedState="0" w:defUIPriority="99" w:defSemiHidden="0" w:defUnhideWhenUsed="0" w:defQFormat="0" w:count="376">
+  <w:latentStyles w:defLockedState="0" w:defUIPriority="99" w:defSemiHidden="0" w:defUnhideWhenUsed="0" w:defQFormat="0" w:count="375">
     <w:lsdException w:name="Normal" w:uiPriority="0" w:qFormat="1"/>
     <w:lsdException w:name="heading 1" w:uiPriority="9" w:qFormat="1"/>
     <w:lsdException w:name="heading 2" w:semiHidden="1" w:uiPriority="9" w:unhideWhenUsed="1" w:qFormat="1"/>
@@ -24633,7 +24615,6 @@
     <w:lsdException w:name="Smart Hyperlink" w:semiHidden="1" w:unhideWhenUsed="1"/>
     <w:lsdException w:name="Hashtag" w:semiHidden="1" w:unhideWhenUsed="1"/>
     <w:lsdException w:name="Unresolved Mention" w:semiHidden="1" w:unhideWhenUsed="1"/>
-    <w:lsdException w:name="Smart Link" w:semiHidden="1" w:unhideWhenUsed="1"/>
   </w:latentStyles>
   <w:style w:type="paragraph" w:default="1" w:styleId="Normal">
     <w:name w:val="Normal"/>

</xml_diff>